<commit_message>
figures added, report annotated to point to file names
</commit_message>
<xml_diff>
--- a/assign2/report/microblocks.docx
+++ b/assign2/report/microblocks.docx
@@ -20,15 +20,7 @@
     </w:p>
     <w:p>
       <w:r>
-        <w:t xml:space="preserve">The </w:t>
-      </w:r>
-      <w:proofErr w:type="spellStart"/>
-      <w:r>
-        <w:t>microblocking</w:t>
-      </w:r>
-      <w:proofErr w:type="spellEnd"/>
-      <w:r>
-        <w:t xml:space="preserve"> algorithm divides the simulation space into nearly square blocks with lengths on the order of magnitude of cutoff. After particles creation, each particle is then placed inside a single microblock. Collisions are detected for a single particle by scanning with all other particles within its own and neighboring microblocks. Since the forces are repulsive and the particle density is ~1/2 particle for each cutoff</w:t>
+        <w:t>The microblocking algorithm divides the simulation space into nearly square blocks with lengths on the order of magnitude of cutoff. After particles creation, each particle is then placed inside a single microblock. Collisions are detected for a single particle by scanning with all other particles within its own and neighboring microblocks. Since the forces are repulsive and the particle density is ~1/2 particle for each cutoff</w:t>
       </w:r>
       <w:r>
         <w:t xml:space="preserve"> square</w:t>
@@ -43,63 +35,15 @@
         <w:t xml:space="preserve"> particles per microblock) to be optimal.</w:t>
       </w:r>
       <w:r>
-        <w:t xml:space="preserve"> Thus, during collision scanning, each particle must check for 21 collisions or ~21n = </w:t>
-      </w:r>
-      <w:proofErr w:type="gramStart"/>
-      <w:r>
-        <w:t>O(</w:t>
-      </w:r>
-      <w:proofErr w:type="gramEnd"/>
-      <w:r>
-        <w:t>n) collision checks in the whole system.</w:t>
-      </w:r>
-      <w:r>
-        <w:t xml:space="preserve"> After force application, the particles must be scanned for </w:t>
-      </w:r>
-      <w:proofErr w:type="spellStart"/>
-      <w:r>
-        <w:t>rebinning</w:t>
-      </w:r>
-      <w:proofErr w:type="spellEnd"/>
-      <w:r>
-        <w:t xml:space="preserve"> into new microblocks. However, </w:t>
-      </w:r>
-      <w:proofErr w:type="spellStart"/>
-      <w:r>
-        <w:t>rebinning</w:t>
-      </w:r>
-      <w:proofErr w:type="spellEnd"/>
-      <w:r>
-        <w:t xml:space="preserve"> considers each particle in isolation and thus is still </w:t>
-      </w:r>
-      <w:proofErr w:type="gramStart"/>
-      <w:r>
-        <w:t>O(</w:t>
-      </w:r>
-      <w:proofErr w:type="gramEnd"/>
-      <w:r>
-        <w:t>n).</w:t>
-      </w:r>
-    </w:p>
-    <w:p>
-      <w:r>
-        <w:t xml:space="preserve">Some small optimizations were used to speed up this microblocks implementation. Rather than actually store the particle data in the microblocks, the particle list simply contains addresses to particles in a global particle array. This allows </w:t>
-      </w:r>
-      <w:proofErr w:type="spellStart"/>
-      <w:r>
-        <w:t>rebinning</w:t>
-      </w:r>
-      <w:proofErr w:type="spellEnd"/>
-      <w:r>
-        <w:t xml:space="preserve"> to be done by simply moving single pointers around instead of moving an entire particle data structure. The microblock particle list is modeled after STL vectors and thus insertions and deletions are of </w:t>
-      </w:r>
-      <w:proofErr w:type="gramStart"/>
-      <w:r>
-        <w:t>O(</w:t>
-      </w:r>
-      <w:proofErr w:type="gramEnd"/>
-      <w:r>
-        <w:t>1) complexity.</w:t>
+        <w:t xml:space="preserve"> Thus, during collision scanning, each particle must check for 21 collisions or ~21n = O(n) collision checks in the whole system.</w:t>
+      </w:r>
+      <w:r>
+        <w:t xml:space="preserve"> After force application, the particles must be scanned for rebinning into new microblocks. However, rebinning considers each particle in isolation and thus is still O(n).</w:t>
+      </w:r>
+    </w:p>
+    <w:p>
+      <w:r>
+        <w:t>Some small optimizations were used to speed up this microblocks implementation. Rather than actually store the particle data in the microblocks, the particle list simply contains addresses to particles in a global particle array. This allows rebinning to be done by simply moving single pointers around instead of moving an entire particle data structure. The microblock particle list is modeled after STL vectors and thus insertions and deletions are of O(1) complexity.</w:t>
       </w:r>
       <w:r>
         <w:t xml:space="preserve"> Similar to STL vector, the particle list is capable of expanding to greater sizes as needed; however</w:t>
@@ -108,28 +52,35 @@
         <w:t>, for particle counts attempted, the length of a single list rarely rose above the default size of 4.</w:t>
       </w:r>
       <w:r>
-        <w:t xml:space="preserve"> To prevent possible errors due to a particle jumping across an entire microblock within a single time step, </w:t>
-      </w:r>
-      <w:proofErr w:type="spellStart"/>
-      <w:r>
-        <w:t>rebinning</w:t>
-      </w:r>
-      <w:proofErr w:type="spellEnd"/>
-      <w:r>
-        <w:t xml:space="preserve"> is done from a global perspective (instead of neighbor passing) by calculating the target bin using two floating point multiplications.</w:t>
-      </w:r>
-    </w:p>
-    <w:p>
-      <w:r>
-        <w:t xml:space="preserve">[SERIAL MB N SCALING FIGURE] Figure ## verifies the serial microblocks implementation is of </w:t>
-      </w:r>
-      <w:proofErr w:type="gramStart"/>
-      <w:r>
-        <w:t>O(</w:t>
-      </w:r>
-      <w:proofErr w:type="gramEnd"/>
-      <w:r>
-        <w:t>n). The drop in performance for very high particle counts is most likely due to memory cache issues rather than algorithmic failure. [SERIAL MB FLOPS FIGURE] Figure ## provides evidence to this theory as the floating point utilization (measured using CrayPAT) drops considerably as n increases. Even so, the latter figure demonstrates this problem is largely memory bound instead of compute bound, with most time spent setting up collision detection and comparing particle rather than actually calculating forces.</w:t>
+        <w:t xml:space="preserve"> To prevent possible errors due to a particle jumping across an entire microblock within a single time step, rebinning is done from a global perspective (instead of neighbor passing) by calculating the target bin using two floating point multiplications.</w:t>
+      </w:r>
+    </w:p>
+    <w:p>
+      <w:r>
+        <w:t>Figure ##</w:t>
+      </w:r>
+      <w:r>
+        <w:t>[figures/serial_mb_n.png</w:t>
+      </w:r>
+      <w:r>
+        <w:t xml:space="preserve">] </w:t>
+      </w:r>
+      <w:r>
+        <w:t xml:space="preserve"> verifies the serial microblocks implementation is of O(n). The drop in performance for very high particle counts is most likely due to memory cache issues rather than algorithmic failure. Figure ##</w:t>
+      </w:r>
+      <w:r>
+        <w:t>[</w:t>
+      </w:r>
+      <w:bookmarkStart w:id="0" w:name="_GoBack"/>
+      <w:bookmarkEnd w:id="0"/>
+      <w:r>
+        <w:t>figures/serial_mb_flops.png</w:t>
+      </w:r>
+      <w:r>
+        <w:t xml:space="preserve">] </w:t>
+      </w:r>
+      <w:r>
+        <w:t xml:space="preserve"> provides evidence to this theory as the floating point utilization (measured using CrayPAT) drops considerably as n increases. Even so, the latter figure demonstrates this problem is largely memory bound instead of compute bound, with most time spent setting up collision detection and comparing particle rather than actually calculating forces.</w:t>
       </w:r>
     </w:p>
     <w:p>
@@ -187,57 +138,52 @@
     <w:p>
       <w:r>
         <w:lastRenderedPageBreak/>
-        <w:t>[OPENMP MB N SCALING FIGURE] Figure ## demonstrates th</w:t>
+        <w:t>Figure ##</w:t>
+      </w:r>
+      <w:r>
+        <w:t>[</w:t>
+      </w:r>
+      <w:r>
+        <w:t>figures/openmp_mb_n.png</w:t>
+      </w:r>
+      <w:r>
+        <w:t xml:space="preserve">] </w:t>
+      </w:r>
+      <w:r>
+        <w:t xml:space="preserve"> demonstrates th</w:t>
       </w:r>
       <w:r>
         <w:t>e OpenMP</w:t>
       </w:r>
       <w:r>
-        <w:t xml:space="preserve"> microblocks implementation also scales roughly with </w:t>
-      </w:r>
-      <w:proofErr w:type="gramStart"/>
-      <w:r>
-        <w:t>O(</w:t>
-      </w:r>
-      <w:proofErr w:type="gramEnd"/>
-      <w:r>
-        <w:t xml:space="preserve">n). When p is low, performance scales very precisely as </w:t>
-      </w:r>
-      <w:proofErr w:type="gramStart"/>
-      <w:r>
-        <w:t>O(</w:t>
-      </w:r>
-      <w:proofErr w:type="gramEnd"/>
-      <w:r>
-        <w:t>n) for low n whereas for higher p, performance scales with O(n) for higher n. The former phenomenon is explained by overhead and synchronization needed by OpenMP</w:t>
+        <w:t xml:space="preserve"> microblocks implementation also scales roughly with O(n). When p is low, performance scales very precisely as O(n) for low n whereas for higher p, performance scales with O(n) for higher n. The former phenomenon is explained by overhead and synchronization needed by OpenMP</w:t>
       </w:r>
       <w:r>
         <w:t xml:space="preserve"> using many threads</w:t>
       </w:r>
       <w:r>
-        <w:t xml:space="preserve"> that </w:t>
-      </w:r>
-      <w:proofErr w:type="gramStart"/>
-      <w:r>
-        <w:t>is</w:t>
-      </w:r>
-      <w:proofErr w:type="gramEnd"/>
-      <w:r>
-        <w:t xml:space="preserve"> exposed at low n. The latter phenomenon can again be explained by memory effects: when p is higher, more memory caches are available thus allowing the handling of higher n.</w:t>
-      </w:r>
-      <w:r>
-        <w:t xml:space="preserve"> [OPENMP MB P SCALING FIGURE] Figure ## </w:t>
-      </w:r>
-      <w:r>
-        <w:t xml:space="preserve">demonstrates that the OpenMP implementation scales by </w:t>
-      </w:r>
-      <w:proofErr w:type="gramStart"/>
-      <w:r>
-        <w:t>O(</w:t>
-      </w:r>
-      <w:proofErr w:type="gramEnd"/>
-      <w:r>
-        <w:t>n/p) when n</w:t>
+        <w:t xml:space="preserve"> that is exposed at low n. The latter phenomenon can again be explained by memory effects: when p is higher, more memory caches are available thus allowing the handling of higher n.</w:t>
+      </w:r>
+      <w:r>
+        <w:t xml:space="preserve"> Figure ##</w:t>
+      </w:r>
+      <w:r>
+        <w:t>[</w:t>
+      </w:r>
+      <w:r>
+        <w:t>figures/openmp_mb_p</w:t>
+      </w:r>
+      <w:r>
+        <w:t>.png</w:t>
+      </w:r>
+      <w:r>
+        <w:t>]</w:t>
+      </w:r>
+      <w:r>
+        <w:t xml:space="preserve"> </w:t>
+      </w:r>
+      <w:r>
+        <w:t>demonstrates that the OpenMP implementation scales by O(n/p) when n</w:t>
       </w:r>
       <w:r>
         <w:rPr>
@@ -266,28 +212,46 @@
     </w:p>
     <w:p>
       <w:r>
-        <w:t xml:space="preserve">[OPENMP MB </w:t>
-      </w:r>
-      <w:r>
-        <w:t>FLOPS FIGURE</w:t>
-      </w:r>
-      <w:r>
-        <w:t>]</w:t>
-      </w:r>
-      <w:r>
-        <w:t xml:space="preserve"> Figure ## shows that the floating point utilization</w:t>
+        <w:t>Figure ##</w:t>
+      </w:r>
+      <w:r>
+        <w:t>[</w:t>
+      </w:r>
+      <w:r>
+        <w:t>figures/openmp_mb_flops</w:t>
+      </w:r>
+      <w:r>
+        <w:t>.png</w:t>
+      </w:r>
+      <w:r>
+        <w:t xml:space="preserve">] </w:t>
+      </w:r>
+      <w:r>
+        <w:t xml:space="preserve"> shows that the floating point utilization</w:t>
+      </w:r>
+      <w:r>
+        <w:t xml:space="preserve"> (measured using CrayPAT) </w:t>
+      </w:r>
+      <w:r>
+        <w:t>drops as the number of threads increases. Again, this is likely due to memory effects. However, in contrast to the serial implementation where memory issues generally equated to cache misses, here the slowdown from memory operations is attributable to cache coherence overhead amongst the system cores.</w:t>
+      </w:r>
+      <w:r>
+        <w:t xml:space="preserve"> Figure ##</w:t>
+      </w:r>
+      <w:r>
+        <w:t>[</w:t>
+      </w:r>
+      <w:r>
+        <w:t>figures/openmp_mb_rtime</w:t>
+      </w:r>
+      <w:r>
+        <w:t>.png</w:t>
+      </w:r>
+      <w:r>
+        <w:t xml:space="preserve">] </w:t>
       </w:r>
       <w:r>
         <w:t xml:space="preserve"> </w:t>
-      </w:r>
-      <w:r>
-        <w:t xml:space="preserve">(measured using CrayPAT) </w:t>
-      </w:r>
-      <w:r>
-        <w:t>drops as the number of threads increases. Again, this is likely due to memory effects. However, in contrast to the serial implementation where memory issues generally equated to cache misses, here the slowdown from memory operations is attributable to cache coherence overhead amongst the system cores.</w:t>
-      </w:r>
-      <w:r>
-        <w:t xml:space="preserve"> [OPENMP MB TIME% FIGURE] Figure ## </w:t>
       </w:r>
       <w:r>
         <w:t xml:space="preserve">tracks the time spent in portions of particle simulation </w:t>
@@ -371,32 +335,46 @@
     </w:p>
     <w:p>
       <w:r>
-        <w:t>[MPI MB N SCALING FIGURE] Figure ##</w:t>
+        <w:t>Figure ##</w:t>
+      </w:r>
+      <w:r>
+        <w:t>[</w:t>
+      </w:r>
+      <w:r>
+        <w:t>figures/mpi</w:t>
+      </w:r>
+      <w:r>
+        <w:t>_mb_n.png</w:t>
+      </w:r>
+      <w:r>
+        <w:t xml:space="preserve">] </w:t>
       </w:r>
       <w:r>
         <w:t xml:space="preserve"> shows the MPI microblocks implementation follows O(n) for various p. Similar to OpenMP, the same phenomena for higher n with low p and lower n with high p manifest for the same reasons (although here amplified in magnitude due to the larger problem space explored).</w:t>
       </w:r>
       <w:r>
-        <w:t xml:space="preserve"> [MPI MB P SCALING FIGURE] Figure ## demonstrates the MPI microblocks implementation scales by </w:t>
-      </w:r>
-      <w:proofErr w:type="gramStart"/>
-      <w:r>
-        <w:t>O(</w:t>
-      </w:r>
-      <w:proofErr w:type="gramEnd"/>
-      <w:r>
-        <w:t>n/p) as desired. The scaling for one million particles versus p most visibly demonstrates the power of the MPI implementation to exploit parallelism in this problem.</w:t>
-      </w:r>
-      <w:r>
-        <w:t xml:space="preserve"> In fact, since the MPI implementation strictly partitions the memory (compared to OpenMP), </w:t>
-      </w:r>
-      <w:proofErr w:type="spellStart"/>
-      <w:r>
-        <w:t>superscaling</w:t>
-      </w:r>
-      <w:proofErr w:type="spellEnd"/>
-      <w:r>
-        <w:t xml:space="preserve"> better than 1/p is exhibited as increasing p reduces the impact of memory issues.</w:t>
+        <w:t xml:space="preserve"> Figure ##</w:t>
+      </w:r>
+      <w:r>
+        <w:t>[</w:t>
+      </w:r>
+      <w:r>
+        <w:t>figures/mpi</w:t>
+      </w:r>
+      <w:r>
+        <w:t>_mb_p</w:t>
+      </w:r>
+      <w:r>
+        <w:t>.png</w:t>
+      </w:r>
+      <w:r>
+        <w:t>]</w:t>
+      </w:r>
+      <w:r>
+        <w:t xml:space="preserve"> demonstrates the MPI microblocks implementation scales by O(n/p) as desired. The scaling for one million particles versus p most visibly demonstrates the power of the MPI implementation to exploit parallelism in this problem.</w:t>
+      </w:r>
+      <w:r>
+        <w:t xml:space="preserve"> In fact, since the MPI implementation strictly partitions the memory (compared to OpenMP), superscaling better than 1/p is exhibited as increasing p reduces the impact of memory issues.</w:t>
       </w:r>
       <w:r>
         <w:t xml:space="preserve"> Even so, overhead costs from communication and synchronization</w:t>
@@ -407,7 +385,25 @@
     </w:p>
     <w:p>
       <w:r>
-        <w:t>[MPI MB FLOPS FIGURE] Figure ## explores how computational intensity (measured using IPM) changes as a function of the n and p. For very small n, the overhead in MPI communication causes lower p to be favored. However, for a million particles, the overhead is effectively hidden by the computation size thus allowing for good performance scaling with p. For ‘medium’ n, 24-48 cores form a sweet spot balancing increasing MPI overhead with decreasing memory footprint</w:t>
+        <w:t>Figure ##</w:t>
+      </w:r>
+      <w:r>
+        <w:t>[</w:t>
+      </w:r>
+      <w:r>
+        <w:t>figures/mpi</w:t>
+      </w:r>
+      <w:r>
+        <w:t>_mb_flops</w:t>
+      </w:r>
+      <w:r>
+        <w:t>.png</w:t>
+      </w:r>
+      <w:r>
+        <w:t>]</w:t>
+      </w:r>
+      <w:r>
+        <w:t xml:space="preserve"> explores how computational intensity (measured using IPM) changes as a function of the n and p. For very small n, the overhead in MPI communication causes lower p to be favored. However, for a million particles, the overhead is effectively hidden by the computation size thus allowing for good performance scaling with p. For ‘medium’ n, 24-48 cores form a sweet spot balancing increasing MPI overhead with decreasing memory footprint</w:t>
       </w:r>
       <w:r>
         <w:t xml:space="preserve"> and thus deliver the best performance</w:t>
@@ -416,7 +412,25 @@
         <w:t>.</w:t>
       </w:r>
       <w:r>
-        <w:t xml:space="preserve"> [MPI MB TIME% figure] Figure ##, which graph the relative time spent synchronizing, computing, and communication, sheds some light on these results. The optimal performance is gained when slightly more than half the time is spent computing. In general, the time spent synchronizing tracks the time spent communication (likely since synchronization waits are only incurred immediately following communication steps to ensure buffers are not overwritten).</w:t>
+        <w:t xml:space="preserve"> Figure ##</w:t>
+      </w:r>
+      <w:r>
+        <w:t>[</w:t>
+      </w:r>
+      <w:r>
+        <w:t>figures/mpi</w:t>
+      </w:r>
+      <w:r>
+        <w:t>_mb_rtime</w:t>
+      </w:r>
+      <w:r>
+        <w:t>.png</w:t>
+      </w:r>
+      <w:r>
+        <w:t>]</w:t>
+      </w:r>
+      <w:r>
+        <w:t>, which graph the relative time spent synchronizing, computing, and communication, sheds some light on these results. The optimal performance is gained when slightly more than half the time is spent computing. In general, the time spent synchronizing tracks the time spent communication (likely since synchronization waits are only incurred immediately following communication steps to ensure buffers are not overwritten).</w:t>
       </w:r>
     </w:p>
     <w:p>
@@ -452,54 +466,17 @@
         <w:t>This result is unsurprising and results principally</w:t>
       </w:r>
       <w:r>
-        <w:t xml:space="preserve"> by design.</w:t>
-      </w:r>
-      <w:r>
-        <w:t xml:space="preserve"> The OpenMP implementation was developed to be a simple and easy extension of the serial code, being implemented with only about 20 more lines of code. </w:t>
+        <w:t xml:space="preserve"> by design. The OpenMP implementation was developed to be a simple and easy extension of the serial code, being implemented with only about 20 more lines of code. </w:t>
       </w:r>
       <w:r>
         <w:t xml:space="preserve">(This was an experiment to see if serial programs can be made parallel quickly and still gain reasonable performance benefits.) </w:t>
       </w:r>
       <w:r>
-        <w:t xml:space="preserve">The MPI </w:t>
-      </w:r>
-      <w:proofErr w:type="spellStart"/>
-      <w:r>
-        <w:t>microblocks</w:t>
-      </w:r>
-      <w:proofErr w:type="spellEnd"/>
-      <w:r>
-        <w:t xml:space="preserve"> implementation required significant amounts of design, programming, and debugging time. Thus, from a programming time standpoint, the OpenMP implementation is still competitive since it provided reasonable gains versus serial for small p. However, MPI is still required to scale to large p efficiently.</w:t>
-      </w:r>
-      <w:r>
-        <w:t xml:space="preserve"> The MPI and </w:t>
-      </w:r>
-      <w:proofErr w:type="spellStart"/>
-      <w:r>
-        <w:t>OpenMP</w:t>
-      </w:r>
-      <w:proofErr w:type="spellEnd"/>
-      <w:r>
-        <w:t xml:space="preserve"> results, considered together, motivate a future solution using MPI for major blocking, but handling the intra-cell </w:t>
-      </w:r>
-      <w:proofErr w:type="spellStart"/>
-      <w:r>
-        <w:t>microblocks</w:t>
-      </w:r>
-      <w:proofErr w:type="spellEnd"/>
-      <w:r>
-        <w:t xml:space="preserve"> algorithm using </w:t>
-      </w:r>
-      <w:proofErr w:type="spellStart"/>
-      <w:r>
-        <w:t>OpenMP</w:t>
-      </w:r>
-      <w:proofErr w:type="spellEnd"/>
-      <w:r>
-        <w:t xml:space="preserve"> with 4-12 threads. This would permit the use of more processing resources without driving up MPI synchronization and communication overhead.</w:t>
-      </w:r>
-      <w:bookmarkStart w:id="0" w:name="_GoBack"/>
-      <w:bookmarkEnd w:id="0"/>
+        <w:t>The MPI microblocks implementation required significant amounts of design, programming, and debugging time. Thus, from a programming time standpoint, the OpenMP implementation is still competitive since it provided reasonable gains versus serial for small p. However, MPI is still required to scale to large p efficiently.</w:t>
+      </w:r>
+      <w:r>
+        <w:t xml:space="preserve"> The MPI and OpenMP results, considered together, motivate a future solution using MPI for major blocking, but handling the intra-cell microblocks algorithm using OpenMP with 4-12 threads. This would permit the use of more processing resources without driving up MPI synchronization and communication overhead.</w:t>
+      </w:r>
     </w:p>
     <w:sectPr>
       <w:pgSz w:w="12240" w:h="15840"/>
@@ -674,6 +651,7 @@
   <w:style w:type="character" w:default="1" w:styleId="DefaultParagraphFont">
     <w:name w:val="Default Paragraph Font"/>
     <w:uiPriority w:val="1"/>
+    <w:semiHidden/>
     <w:unhideWhenUsed/>
   </w:style>
   <w:style w:type="table" w:default="1" w:styleId="TableNormal">
@@ -863,6 +841,7 @@
   <w:style w:type="character" w:default="1" w:styleId="DefaultParagraphFont">
     <w:name w:val="Default Paragraph Font"/>
     <w:uiPriority w:val="1"/>
+    <w:semiHidden/>
     <w:unhideWhenUsed/>
   </w:style>
   <w:style w:type="table" w:default="1" w:styleId="TableNormal">

</xml_diff>